<commit_message>
added items to scavenger list
</commit_message>
<xml_diff>
--- a/adventure/school.docx
+++ b/adventure/school.docx
@@ -1,12 +1,157 @@
 
 <file path=word/document.xml><?xml version="1.0" encoding="utf-8"?>
-<w:document xmlns:wpc="http://schemas.microsoft.com/office/word/2010/wordprocessingCanvas" xmlns:cx="http://schemas.microsoft.com/office/drawing/2014/chartex" xmlns:cx1="http://schemas.microsoft.com/office/drawing/2015/9/8/chartex" xmlns:cx2="http://schemas.microsoft.com/office/drawing/2015/10/21/chartex" xmlns:cx3="http://schemas.microsoft.com/office/drawing/2016/5/9/chartex" xmlns:cx4="http://schemas.microsoft.com/office/drawing/2016/5/10/chartex" xmlns:cx5="http://schemas.microsoft.com/office/drawing/2016/5/11/chartex" xmlns:cx6="http://schemas.microsoft.com/office/drawing/2016/5/12/chartex" xmlns:cx7="http://schemas.microsoft.com/office/drawing/2016/5/13/chartex" xmlns:cx8="http://schemas.microsoft.com/office/drawing/2016/5/14/chartex" xmlns:mc="http://schemas.openxmlformats.org/markup-compatibility/2006" xmlns:aink="http://schemas.microsoft.com/office/drawing/2016/ink" xmlns:am3d="http://schemas.microsoft.com/office/drawing/2017/model3d" xmlns:o="urn:schemas-microsoft-com:office:office" xmlns:r="http://schemas.openxmlformats.org/officeDocument/2006/relationships" xmlns:m="http://schemas.openxmlformats.org/officeDocument/2006/math" xmlns:v="urn:schemas-microsoft-com:vml" xmlns:wp14="http://schemas.microsoft.com/office/word/2010/wordprocessingDrawing" xmlns:wp="http://schemas.openxmlformats.org/drawingml/2006/wordprocessingDrawing" xmlns:w10="urn:schemas-microsoft-com:office:word" xmlns:w="http://schemas.openxmlformats.org/wordprocessingml/2006/main" xmlns:w14="http://schemas.microsoft.com/office/word/2010/wordml" xmlns:w15="http://schemas.microsoft.com/office/word/2012/wordml" xmlns:w16cid="http://schemas.microsoft.com/office/word/2016/wordml/cid" xmlns:w16se="http://schemas.microsoft.com/office/word/2015/wordml/symex" xmlns:wpg="http://schemas.microsoft.com/office/word/2010/wordprocessingGroup" xmlns:wpi="http://schemas.microsoft.com/office/word/2010/wordprocessingInk" xmlns:wne="http://schemas.microsoft.com/office/word/2006/wordml" xmlns:wps="http://schemas.microsoft.com/office/word/2010/wordprocessingShape" mc:Ignorable="w14 w15 w16se w16cid wp14">
+<w:document xmlns:wpc="http://schemas.microsoft.com/office/word/2010/wordprocessingCanvas" xmlns:cx="http://schemas.microsoft.com/office/drawing/2014/chartex" xmlns:cx1="http://schemas.microsoft.com/office/drawing/2015/9/8/chartex" xmlns:cx2="http://schemas.microsoft.com/office/drawing/2015/10/21/chartex" xmlns:cx3="http://schemas.microsoft.com/office/drawing/2016/5/9/chartex" xmlns:cx4="http://schemas.microsoft.com/office/drawing/2016/5/10/chartex" xmlns:cx5="http://schemas.microsoft.com/office/drawing/2016/5/11/chartex" xmlns:cx6="http://schemas.microsoft.com/office/drawing/2016/5/12/chartex" xmlns:cx7="http://schemas.microsoft.com/office/drawing/2016/5/13/chartex" xmlns:cx8="http://schemas.microsoft.com/office/drawing/2016/5/14/chartex" xmlns:mc="http://schemas.openxmlformats.org/markup-compatibility/2006" xmlns:aink="http://schemas.microsoft.com/office/drawing/2016/ink" xmlns:am3d="http://schemas.microsoft.com/office/drawing/2017/model3d" xmlns:o="urn:schemas-microsoft-com:office:office" xmlns:r="http://schemas.openxmlformats.org/officeDocument/2006/relationships" xmlns:m="http://schemas.openxmlformats.org/officeDocument/2006/math" xmlns:v="urn:schemas-microsoft-com:vml" xmlns:wp14="http://schemas.microsoft.com/office/word/2010/wordprocessingDrawing" xmlns:wp="http://schemas.openxmlformats.org/drawingml/2006/wordprocessingDrawing" xmlns:w10="urn:schemas-microsoft-com:office:word" xmlns:w="http://schemas.openxmlformats.org/wordprocessingml/2006/main" xmlns:w14="http://schemas.microsoft.com/office/word/2010/wordml" xmlns:w15="http://schemas.microsoft.com/office/word/2012/wordml" xmlns:w16cex="http://schemas.microsoft.com/office/word/2018/wordml/cex" xmlns:w16cid="http://schemas.microsoft.com/office/word/2016/wordml/cid" xmlns:w16="http://schemas.microsoft.com/office/word/2018/wordml" xmlns:w16se="http://schemas.microsoft.com/office/word/2015/wordml/symex" xmlns:wpg="http://schemas.microsoft.com/office/word/2010/wordprocessingGroup" xmlns:wpi="http://schemas.microsoft.com/office/word/2010/wordprocessingInk" xmlns:wne="http://schemas.microsoft.com/office/word/2006/wordml" xmlns:wps="http://schemas.microsoft.com/office/word/2010/wordprocessingShape" mc:Ignorable="w14 w15 w16se w16cid w16 w16cex wp14">
   <w:body>
     <w:p>
       <w:pPr>
         <w:ind w:left="360"/>
       </w:pPr>
       <w:r>
+        <w:t>Campus Map</w:t>
+      </w:r>
+    </w:p>
+    <w:p>
+      <w:pPr>
+        <w:ind w:left="360"/>
+      </w:pPr>
+      <w:r>
+        <w:t>Places</w:t>
+      </w:r>
+    </w:p>
+    <w:p>
+      <w:pPr>
+        <w:ind w:left="720"/>
+      </w:pPr>
+      <w:r>
+        <w:t>1. Geiger Reeves – English classes, writing workshop, small library</w:t>
+      </w:r>
+    </w:p>
+    <w:p>
+      <w:pPr>
+        <w:ind w:left="720"/>
+      </w:pPr>
+      <w:r>
+        <w:t>2. Arts Center – performing arts, music</w:t>
+      </w:r>
+    </w:p>
+    <w:p>
+      <w:pPr>
+        <w:ind w:left="720"/>
+      </w:pPr>
+      <w:r>
+        <w:t>3. Design Lab – sculpture, glassblowing, engineering</w:t>
+      </w:r>
+    </w:p>
+    <w:p>
+      <w:pPr>
+        <w:ind w:left="720"/>
+      </w:pPr>
+      <w:r>
+        <w:t>4. Campus Center – student union, cafeteria</w:t>
+      </w:r>
+    </w:p>
+    <w:p>
+      <w:pPr>
+        <w:ind w:left="720"/>
+      </w:pPr>
+      <w:r>
+        <w:t>5. Science Center – science labs, computer lab</w:t>
+      </w:r>
+      <w:r>
+        <w:t>s, upper level science classes</w:t>
+      </w:r>
+    </w:p>
+    <w:p>
+      <w:pPr>
+        <w:ind w:left="720"/>
+      </w:pPr>
+      <w:r>
+        <w:t xml:space="preserve">6. Annenberg Hall – </w:t>
+      </w:r>
+      <w:r>
+        <w:t xml:space="preserve">tons of </w:t>
+      </w:r>
+      <w:r>
+        <w:t>general classes, some science/math lectures</w:t>
+      </w:r>
+    </w:p>
+    <w:p>
+      <w:pPr>
+        <w:ind w:left="720"/>
+      </w:pPr>
+      <w:r>
+        <w:t>7. History House – history dept, history library</w:t>
+      </w:r>
+    </w:p>
+    <w:p>
+      <w:pPr>
+        <w:ind w:left="720"/>
+      </w:pPr>
+      <w:r>
+        <w:t>18. Longstreet Hall – indoor clubs, storage and meeting rooms</w:t>
+      </w:r>
+    </w:p>
+    <w:p>
+      <w:pPr>
+        <w:ind w:left="360"/>
+      </w:pPr>
+      <w:r>
+        <w:t>Add these items to the map</w:t>
+      </w:r>
+    </w:p>
+    <w:p>
+      <w:pPr>
+        <w:ind w:left="720"/>
+      </w:pPr>
+      <w:r>
+        <w:t>29. William T. Hurst Sustainability Lab (NE corner of campus by the solar panels)</w:t>
+      </w:r>
+    </w:p>
+    <w:p>
+      <w:pPr>
+        <w:ind w:left="720"/>
+      </w:pPr>
+      <w:r>
+        <w:t>30. KFJA Campus Radio (trailer in N corner, across lake in clearing)</w:t>
+      </w:r>
+    </w:p>
+    <w:p>
+      <w:pPr>
+        <w:ind w:left="720"/>
+      </w:pPr>
+      <w:r>
+        <w:t>31. Facilities Buildings (NE corner to the left of 26)</w:t>
+      </w:r>
+    </w:p>
+    <w:p>
+      <w:pPr>
+        <w:ind w:left="720"/>
+      </w:pPr>
+      <w:r>
+        <w:t>32. Rowing/Boat Rental (N part, to the left of 25 by lake)</w:t>
+      </w:r>
+    </w:p>
+    <w:p>
+      <w:pPr>
+        <w:ind w:left="720"/>
+      </w:pPr>
+      <w:r>
+        <w:t>33. Teacher Housing (S where map compass is)</w:t>
+      </w:r>
+    </w:p>
+    <w:p>
+      <w:pPr>
+        <w:ind w:left="720"/>
+      </w:pPr>
+      <w:r>
+        <w:t>34. Library (SE, south of 18)</w:t>
+      </w:r>
+    </w:p>
+    <w:p>
+      <w:pPr>
+        <w:ind w:left="360"/>
+      </w:pPr>
+      <w:r>
         <w:t>Scavenger Hunt</w:t>
       </w:r>
     </w:p>
@@ -37,90 +182,507 @@
         <w:t>other</w:t>
       </w:r>
       <w:r>
-        <w:t xml:space="preserve">, </w:t>
+        <w:t>, similar item</w:t>
+      </w:r>
+      <w:r>
+        <w:t>s</w:t>
+      </w:r>
+      <w:r>
+        <w:t>). You can tag unique items (though we have tried to make sure most of the items listed have multiple instances on campus), but you cannot tag people, or anything that someone is carrying around with them.</w:t>
+      </w:r>
+    </w:p>
+    <w:p>
+      <w:pPr>
+        <w:ind w:left="360"/>
+      </w:pPr>
+      <w:r>
+        <w:t>Facilities has kindly unlocked most of the doors on campus for this event. If a door is locked, please respect that decision and avoid that area of campus.</w:t>
+      </w:r>
+    </w:p>
+    <w:p>
+      <w:pPr>
+        <w:ind w:left="360"/>
+      </w:pPr>
+      <w:r>
+        <w:t>The List</w:t>
+      </w:r>
+    </w:p>
+    <w:p>
+      <w:pPr>
+        <w:pStyle w:val="ListParagraph"/>
+        <w:numPr>
+          <w:ilvl w:val="0"/>
+          <w:numId w:val="3"/>
+        </w:numPr>
+      </w:pPr>
+      <w:r>
+        <w:t>An oar</w:t>
+      </w:r>
+    </w:p>
+    <w:p>
+      <w:pPr>
+        <w:pStyle w:val="ListParagraph"/>
+        <w:numPr>
+          <w:ilvl w:val="0"/>
+          <w:numId w:val="3"/>
+        </w:numPr>
+      </w:pPr>
+      <w:r>
+        <w:lastRenderedPageBreak/>
+        <w:t>A statue</w:t>
+      </w:r>
+    </w:p>
+    <w:p>
+      <w:pPr>
+        <w:pStyle w:val="ListParagraph"/>
+        <w:numPr>
+          <w:ilvl w:val="0"/>
+          <w:numId w:val="3"/>
+        </w:numPr>
+      </w:pPr>
+      <w:r>
+        <w:t xml:space="preserve">A copy of </w:t>
+      </w:r>
+      <w:proofErr w:type="spellStart"/>
+      <w:r>
+        <w:t>Felgarden’s</w:t>
+      </w:r>
+      <w:proofErr w:type="spellEnd"/>
+      <w:r>
+        <w:t xml:space="preserve"> yearbook from 1990 or before</w:t>
+      </w:r>
+    </w:p>
+    <w:p>
+      <w:pPr>
+        <w:pStyle w:val="ListParagraph"/>
+        <w:numPr>
+          <w:ilvl w:val="0"/>
+          <w:numId w:val="3"/>
+        </w:numPr>
+      </w:pPr>
+      <w:r>
+        <w:t>A picture of all the team with their feet submerged in water</w:t>
+      </w:r>
+    </w:p>
+    <w:p>
+      <w:pPr>
+        <w:pStyle w:val="ListParagraph"/>
+        <w:numPr>
+          <w:ilvl w:val="0"/>
+          <w:numId w:val="3"/>
+        </w:numPr>
+      </w:pPr>
+      <w:r>
+        <w:t>A chessboard</w:t>
+      </w:r>
+    </w:p>
+    <w:p>
+      <w:pPr>
+        <w:pStyle w:val="ListParagraph"/>
+        <w:numPr>
+          <w:ilvl w:val="0"/>
+          <w:numId w:val="3"/>
+        </w:numPr>
+      </w:pPr>
+      <w:r>
+        <w:t>Someone wearing a bowtie</w:t>
+      </w:r>
+    </w:p>
+    <w:p>
+      <w:pPr>
+        <w:pStyle w:val="ListParagraph"/>
+        <w:numPr>
+          <w:ilvl w:val="0"/>
+          <w:numId w:val="3"/>
+        </w:numPr>
+      </w:pPr>
+      <w:r>
+        <w:t>A vinyl album</w:t>
+      </w:r>
+    </w:p>
+    <w:p>
+      <w:pPr>
+        <w:pStyle w:val="ListParagraph"/>
+        <w:numPr>
+          <w:ilvl w:val="0"/>
+          <w:numId w:val="3"/>
+        </w:numPr>
+      </w:pPr>
+      <w:r>
+        <w:t>A stuffed animal</w:t>
+      </w:r>
+    </w:p>
+    <w:p>
+      <w:pPr>
+        <w:pStyle w:val="ListParagraph"/>
+        <w:numPr>
+          <w:ilvl w:val="0"/>
+          <w:numId w:val="3"/>
+        </w:numPr>
+      </w:pPr>
+      <w:r>
+        <w:t xml:space="preserve">A copy of the campus </w:t>
+      </w:r>
+      <w:r>
+        <w:t>newspaper</w:t>
+      </w:r>
+    </w:p>
+    <w:p>
+      <w:pPr>
+        <w:pStyle w:val="ListParagraph"/>
+        <w:numPr>
+          <w:ilvl w:val="0"/>
+          <w:numId w:val="3"/>
+        </w:numPr>
+      </w:pPr>
+      <w:r>
+        <w:t xml:space="preserve">You with </w:t>
+      </w:r>
+      <w:proofErr w:type="spellStart"/>
+      <w:r>
+        <w:t>Felgarden’s</w:t>
+      </w:r>
+      <w:proofErr w:type="spellEnd"/>
+      <w:r>
+        <w:t xml:space="preserve"> mascot</w:t>
+      </w:r>
+    </w:p>
+    <w:p>
+      <w:pPr>
+        <w:pStyle w:val="ListParagraph"/>
+        <w:numPr>
+          <w:ilvl w:val="0"/>
+          <w:numId w:val="3"/>
+        </w:numPr>
+      </w:pPr>
+      <w:r>
+        <w:t xml:space="preserve">A parking </w:t>
       </w:r>
       <w:proofErr w:type="gramStart"/>
       <w:r>
-        <w:t>similar item</w:t>
-      </w:r>
-      <w:r>
-        <w:t>s</w:t>
+        <w:t>cone</w:t>
       </w:r>
       <w:proofErr w:type="gramEnd"/>
-      <w:r>
-        <w:t>). You can tag unique items (though we have tried to make sure most of the items listed have multiple instances on campus), but you cannot tag people, or anything that someone is carrying around with them.</w:t>
-      </w:r>
-    </w:p>
-    <w:p>
-      <w:pPr>
-        <w:ind w:left="360"/>
-      </w:pPr>
-      <w:r>
-        <w:t>Facilities has kindly unlocked most of the doors on campus for this event. If a door is locked, please respect that decision and avoid that area of campus.</w:t>
-      </w:r>
-    </w:p>
-    <w:p>
-      <w:pPr>
-        <w:ind w:left="360"/>
-      </w:pPr>
-      <w:r>
-        <w:t>The List</w:t>
-      </w:r>
-    </w:p>
-    <w:p>
-      <w:pPr>
-        <w:pStyle w:val="ListParagraph"/>
-        <w:numPr>
-          <w:ilvl w:val="0"/>
-          <w:numId w:val="3"/>
-        </w:numPr>
-      </w:pPr>
-      <w:r>
-        <w:t>An oar</w:t>
-      </w:r>
-    </w:p>
-    <w:p>
-      <w:pPr>
-        <w:pStyle w:val="ListParagraph"/>
-        <w:numPr>
-          <w:ilvl w:val="0"/>
-          <w:numId w:val="3"/>
-        </w:numPr>
-      </w:pPr>
-      <w:r>
-        <w:t>A statue</w:t>
-      </w:r>
-    </w:p>
-    <w:p>
-      <w:pPr>
-        <w:pStyle w:val="ListParagraph"/>
-        <w:numPr>
-          <w:ilvl w:val="0"/>
-          <w:numId w:val="3"/>
-        </w:numPr>
-      </w:pPr>
-      <w:r>
-        <w:t xml:space="preserve">A copy of </w:t>
+    </w:p>
+    <w:p>
+      <w:pPr>
+        <w:pStyle w:val="ListParagraph"/>
+        <w:numPr>
+          <w:ilvl w:val="0"/>
+          <w:numId w:val="3"/>
+        </w:numPr>
+      </w:pPr>
+      <w:r>
+        <w:t>A video of you reciting a famous poem</w:t>
+      </w:r>
+    </w:p>
+    <w:p>
+      <w:pPr>
+        <w:pStyle w:val="ListParagraph"/>
+        <w:numPr>
+          <w:ilvl w:val="0"/>
+          <w:numId w:val="3"/>
+        </w:numPr>
+      </w:pPr>
+      <w:r>
+        <w:t>The entire teams’ reflection in something other than a mirror</w:t>
+      </w:r>
+    </w:p>
+    <w:p>
+      <w:pPr>
+        <w:pStyle w:val="ListParagraph"/>
+        <w:numPr>
+          <w:ilvl w:val="0"/>
+          <w:numId w:val="3"/>
+        </w:numPr>
+      </w:pPr>
+      <w:r>
+        <w:t>A copy of the winter issue of 2600 Magazine</w:t>
+      </w:r>
+    </w:p>
+    <w:p>
+      <w:pPr>
+        <w:pStyle w:val="ListParagraph"/>
+        <w:numPr>
+          <w:ilvl w:val="0"/>
+          <w:numId w:val="3"/>
+        </w:numPr>
+      </w:pPr>
+      <w:r>
+        <w:t>A Fish</w:t>
+      </w:r>
+    </w:p>
+    <w:p>
+      <w:pPr>
+        <w:pStyle w:val="ListParagraph"/>
+        <w:numPr>
+          <w:ilvl w:val="0"/>
+          <w:numId w:val="3"/>
+        </w:numPr>
+      </w:pPr>
+      <w:r>
+        <w:t>You being chased by a robot</w:t>
+      </w:r>
+    </w:p>
+    <w:p>
+      <w:pPr>
+        <w:pStyle w:val="ListParagraph"/>
+        <w:numPr>
+          <w:ilvl w:val="0"/>
+          <w:numId w:val="3"/>
+        </w:numPr>
+      </w:pPr>
+      <w:r>
+        <w:t xml:space="preserve">A student wearing a </w:t>
       </w:r>
       <w:proofErr w:type="spellStart"/>
       <w:r>
+        <w:t>Felgarden</w:t>
+      </w:r>
+      <w:proofErr w:type="spellEnd"/>
+      <w:r>
+        <w:t xml:space="preserve"> t-shirt, sweatshirt, or jacket</w:t>
+      </w:r>
+    </w:p>
+    <w:p>
+      <w:pPr>
+        <w:pStyle w:val="ListParagraph"/>
+        <w:numPr>
+          <w:ilvl w:val="0"/>
+          <w:numId w:val="3"/>
+        </w:numPr>
+      </w:pPr>
+      <w:r>
+        <w:t>You buying a delicious food item from one of our cafeterias or vendors</w:t>
+      </w:r>
+    </w:p>
+    <w:p>
+      <w:pPr>
+        <w:pStyle w:val="ListParagraph"/>
+        <w:numPr>
+          <w:ilvl w:val="0"/>
+          <w:numId w:val="3"/>
+        </w:numPr>
+      </w:pPr>
+      <w:r>
+        <w:t>An umbrella</w:t>
+      </w:r>
+    </w:p>
+    <w:p>
+      <w:pPr>
+        <w:pStyle w:val="ListParagraph"/>
+        <w:numPr>
+          <w:ilvl w:val="0"/>
+          <w:numId w:val="3"/>
+        </w:numPr>
+      </w:pPr>
+      <w:r>
+        <w:t>You typing on a computer lab’s computer</w:t>
+      </w:r>
+    </w:p>
+    <w:p>
+      <w:pPr>
+        <w:pStyle w:val="ListParagraph"/>
+        <w:numPr>
+          <w:ilvl w:val="0"/>
+          <w:numId w:val="3"/>
+        </w:numPr>
+      </w:pPr>
+      <w:r>
+        <w:t>A 25lb dumbbell</w:t>
+      </w:r>
+    </w:p>
+    <w:p>
+      <w:pPr>
+        <w:pStyle w:val="ListParagraph"/>
+        <w:numPr>
+          <w:ilvl w:val="0"/>
+          <w:numId w:val="3"/>
+        </w:numPr>
+      </w:pPr>
+      <w:r>
+        <w:t>You shaking hands with one of our janitorial staff</w:t>
+      </w:r>
+    </w:p>
+    <w:p>
+      <w:pPr>
+        <w:pStyle w:val="ListParagraph"/>
+        <w:numPr>
+          <w:ilvl w:val="0"/>
+          <w:numId w:val="3"/>
+        </w:numPr>
+      </w:pPr>
+      <w:r>
+        <w:t>This year’s student handbook</w:t>
+      </w:r>
+    </w:p>
+    <w:p>
+      <w:pPr>
+        <w:pStyle w:val="ListParagraph"/>
+        <w:numPr>
+          <w:ilvl w:val="0"/>
+          <w:numId w:val="3"/>
+        </w:numPr>
+      </w:pPr>
+      <w:r>
+        <w:t>Your team doing the “Abbey Road”</w:t>
+      </w:r>
+    </w:p>
+    <w:p>
+      <w:pPr>
+        <w:pStyle w:val="ListParagraph"/>
+        <w:numPr>
+          <w:ilvl w:val="0"/>
+          <w:numId w:val="3"/>
+        </w:numPr>
+      </w:pPr>
+      <w:r>
+        <w:t>A purple dry erase marker</w:t>
+      </w:r>
+    </w:p>
+    <w:p>
+      <w:pPr>
+        <w:pStyle w:val="ListParagraph"/>
+        <w:numPr>
+          <w:ilvl w:val="0"/>
+          <w:numId w:val="3"/>
+        </w:numPr>
+      </w:pPr>
+      <w:r>
+        <w:t>A $2 bill</w:t>
+      </w:r>
+    </w:p>
+    <w:p>
+      <w:pPr>
+        <w:pStyle w:val="ListParagraph"/>
+        <w:numPr>
+          <w:ilvl w:val="0"/>
+          <w:numId w:val="3"/>
+        </w:numPr>
+      </w:pPr>
+      <w:r>
+        <w:t>A picture of a puppy or kitten</w:t>
+      </w:r>
+    </w:p>
+    <w:p>
+      <w:pPr>
+        <w:pStyle w:val="ListParagraph"/>
+        <w:numPr>
+          <w:ilvl w:val="0"/>
+          <w:numId w:val="3"/>
+        </w:numPr>
+      </w:pPr>
+      <w:r>
+        <w:t>A novel set in the Victorian Era</w:t>
+      </w:r>
+    </w:p>
+    <w:p>
+      <w:pPr>
+        <w:pStyle w:val="ListParagraph"/>
+        <w:numPr>
+          <w:ilvl w:val="0"/>
+          <w:numId w:val="3"/>
+        </w:numPr>
+      </w:pPr>
+      <w:r>
+        <w:t>A trombone</w:t>
+      </w:r>
+    </w:p>
+    <w:p>
+      <w:pPr>
+        <w:pStyle w:val="ListParagraph"/>
+        <w:numPr>
+          <w:ilvl w:val="0"/>
+          <w:numId w:val="3"/>
+        </w:numPr>
+      </w:pPr>
+      <w:r>
+        <w:t xml:space="preserve">A tire </w:t>
+      </w:r>
+      <w:proofErr w:type="gramStart"/>
+      <w:r>
+        <w:t>pump</w:t>
+      </w:r>
+      <w:proofErr w:type="gramEnd"/>
+    </w:p>
+    <w:p>
+      <w:pPr>
+        <w:pStyle w:val="ListParagraph"/>
+        <w:numPr>
+          <w:ilvl w:val="0"/>
+          <w:numId w:val="3"/>
+        </w:numPr>
+      </w:pPr>
+      <w:r>
+        <w:t>A set of D&amp;D dice</w:t>
+      </w:r>
+    </w:p>
+    <w:p>
+      <w:pPr>
+        <w:pStyle w:val="ListParagraph"/>
+        <w:numPr>
+          <w:ilvl w:val="0"/>
+          <w:numId w:val="3"/>
+        </w:numPr>
+      </w:pPr>
+      <w:r>
+        <w:t xml:space="preserve">An autograph from one of </w:t>
+      </w:r>
+      <w:proofErr w:type="spellStart"/>
+      <w:r>
         <w:t>Felgarden’s</w:t>
       </w:r>
       <w:proofErr w:type="spellEnd"/>
       <w:r>
-        <w:t xml:space="preserve"> yearbook from 1990 or before</w:t>
-      </w:r>
-    </w:p>
-    <w:p>
-      <w:pPr>
-        <w:pStyle w:val="ListParagraph"/>
-        <w:numPr>
-          <w:ilvl w:val="0"/>
-          <w:numId w:val="3"/>
-        </w:numPr>
-      </w:pPr>
-      <w:r>
-        <w:t>A picture of all the team with their feet submerged in water</w:t>
+        <w:t xml:space="preserve"> fine teachers</w:t>
+      </w:r>
+    </w:p>
+    <w:p>
+      <w:pPr>
+        <w:pStyle w:val="ListParagraph"/>
+        <w:numPr>
+          <w:ilvl w:val="0"/>
+          <w:numId w:val="3"/>
+        </w:numPr>
+      </w:pPr>
+      <w:r>
+        <w:t>A picture or video of your team recreating a famous movie scene</w:t>
+      </w:r>
+    </w:p>
+    <w:p>
+      <w:pPr>
+        <w:pStyle w:val="ListParagraph"/>
+        <w:numPr>
+          <w:ilvl w:val="0"/>
+          <w:numId w:val="3"/>
+        </w:numPr>
+      </w:pPr>
+      <w:r>
+        <w:t>A rotary phone</w:t>
+      </w:r>
+    </w:p>
+    <w:p>
+      <w:pPr>
+        <w:pStyle w:val="ListParagraph"/>
+        <w:numPr>
+          <w:ilvl w:val="0"/>
+          <w:numId w:val="3"/>
+        </w:numPr>
+      </w:pPr>
+      <w:r>
+        <w:t>A lawnmower</w:t>
+      </w:r>
+    </w:p>
+    <w:p>
+      <w:pPr>
+        <w:pStyle w:val="ListParagraph"/>
+        <w:numPr>
+          <w:ilvl w:val="0"/>
+          <w:numId w:val="3"/>
+        </w:numPr>
+      </w:pPr>
+      <w:r>
+        <w:t>You shaking hands with a member of student council</w:t>
       </w:r>
     </w:p>
     <w:p>
@@ -149,401 +711,150 @@
         </w:numPr>
       </w:pPr>
       <w:r>
-        <w:t>A stuffed animal</w:t>
-      </w:r>
-    </w:p>
-    <w:p>
-      <w:pPr>
-        <w:pStyle w:val="ListParagraph"/>
-        <w:numPr>
-          <w:ilvl w:val="0"/>
-          <w:numId w:val="3"/>
-        </w:numPr>
-      </w:pPr>
-      <w:r>
-        <w:t xml:space="preserve">A copy of the campus </w:t>
-      </w:r>
-      <w:r>
-        <w:t>newspaper</w:t>
-      </w:r>
-    </w:p>
-    <w:p>
-      <w:pPr>
-        <w:pStyle w:val="ListParagraph"/>
-        <w:numPr>
-          <w:ilvl w:val="0"/>
-          <w:numId w:val="3"/>
-        </w:numPr>
-      </w:pPr>
-      <w:r>
-        <w:t xml:space="preserve">You with </w:t>
+        <w:t xml:space="preserve">A video of Mr. </w:t>
       </w:r>
       <w:proofErr w:type="spellStart"/>
       <w:r>
+        <w:t>Shainer</w:t>
+      </w:r>
+      <w:proofErr w:type="spellEnd"/>
+      <w:r>
+        <w:t xml:space="preserve"> saying something nice about you</w:t>
+      </w:r>
+    </w:p>
+    <w:p>
+      <w:pPr>
+        <w:pStyle w:val="ListParagraph"/>
+        <w:numPr>
+          <w:ilvl w:val="0"/>
+          <w:numId w:val="3"/>
+        </w:numPr>
+      </w:pPr>
+      <w:r>
+        <w:t xml:space="preserve">A single picture showing 4 (or more) of your team touching different </w:t>
+      </w:r>
+      <w:proofErr w:type="spellStart"/>
+      <w:r>
+        <w:t>Felgarden</w:t>
+      </w:r>
+      <w:proofErr w:type="spellEnd"/>
+      <w:r>
+        <w:t xml:space="preserve"> buildings at the same time</w:t>
+      </w:r>
+    </w:p>
+    <w:p>
+      <w:pPr>
+        <w:pStyle w:val="ListParagraph"/>
+        <w:numPr>
+          <w:ilvl w:val="0"/>
+          <w:numId w:val="3"/>
+        </w:numPr>
+      </w:pPr>
+      <w:r>
+        <w:t>You writing on a chalkboard</w:t>
+      </w:r>
+    </w:p>
+    <w:p>
+      <w:pPr>
+        <w:pStyle w:val="ListParagraph"/>
+        <w:numPr>
+          <w:ilvl w:val="0"/>
+          <w:numId w:val="3"/>
+        </w:numPr>
+      </w:pPr>
+      <w:r>
+        <w:t>You standing next to a solar panel</w:t>
+      </w:r>
+    </w:p>
+    <w:p>
+      <w:pPr>
+        <w:pStyle w:val="ListParagraph"/>
+        <w:numPr>
+          <w:ilvl w:val="0"/>
+          <w:numId w:val="3"/>
+        </w:numPr>
+      </w:pPr>
+      <w:r>
+        <w:t>A Bunsen burner</w:t>
+      </w:r>
+    </w:p>
+    <w:p>
+      <w:pPr>
+        <w:pStyle w:val="ListParagraph"/>
+        <w:numPr>
+          <w:ilvl w:val="0"/>
+          <w:numId w:val="3"/>
+        </w:numPr>
+      </w:pPr>
+      <w:r>
+        <w:t>Your team playing poker</w:t>
+      </w:r>
+    </w:p>
+    <w:p>
+      <w:pPr>
+        <w:pStyle w:val="ListParagraph"/>
+        <w:numPr>
+          <w:ilvl w:val="0"/>
+          <w:numId w:val="3"/>
+        </w:numPr>
+      </w:pPr>
+      <w:r>
+        <w:t>Your team all wearing wigs</w:t>
+      </w:r>
+    </w:p>
+    <w:p>
+      <w:pPr>
+        <w:pStyle w:val="ListParagraph"/>
+        <w:numPr>
+          <w:ilvl w:val="0"/>
+          <w:numId w:val="3"/>
+        </w:numPr>
+      </w:pPr>
+      <w:r>
+        <w:lastRenderedPageBreak/>
+        <w:t>A picture with three different species of tree in a single shot (bright red/orange; green; brown)</w:t>
+      </w:r>
+    </w:p>
+    <w:p>
+      <w:pPr>
+        <w:pStyle w:val="ListParagraph"/>
+        <w:numPr>
+          <w:ilvl w:val="0"/>
+          <w:numId w:val="3"/>
+        </w:numPr>
+      </w:pPr>
+      <w:r>
+        <w:t>An airplane</w:t>
+      </w:r>
+    </w:p>
+    <w:p>
+      <w:pPr>
+        <w:pStyle w:val="ListParagraph"/>
+        <w:numPr>
+          <w:ilvl w:val="0"/>
+          <w:numId w:val="3"/>
+        </w:numPr>
+      </w:pPr>
+      <w:r>
+        <w:t xml:space="preserve">A video of your team singing </w:t>
+      </w:r>
+      <w:proofErr w:type="spellStart"/>
+      <w:r>
         <w:t>Felgarden’s</w:t>
       </w:r>
       <w:proofErr w:type="spellEnd"/>
       <w:r>
-        <w:t xml:space="preserve"> mascot</w:t>
-      </w:r>
-    </w:p>
-    <w:p>
-      <w:pPr>
-        <w:pStyle w:val="ListParagraph"/>
-        <w:numPr>
-          <w:ilvl w:val="0"/>
-          <w:numId w:val="3"/>
-        </w:numPr>
-      </w:pPr>
-      <w:r>
-        <w:t xml:space="preserve">A parking </w:t>
-      </w:r>
-      <w:proofErr w:type="gramStart"/>
-      <w:r>
-        <w:t>cone</w:t>
-      </w:r>
-      <w:proofErr w:type="gramEnd"/>
-    </w:p>
-    <w:p>
-      <w:pPr>
-        <w:pStyle w:val="ListParagraph"/>
-        <w:numPr>
-          <w:ilvl w:val="0"/>
-          <w:numId w:val="3"/>
-        </w:numPr>
-      </w:pPr>
-      <w:r>
-        <w:t>A video of you reciting a famous poem</w:t>
-      </w:r>
-    </w:p>
-    <w:p>
-      <w:pPr>
-        <w:pStyle w:val="ListParagraph"/>
-        <w:numPr>
-          <w:ilvl w:val="0"/>
-          <w:numId w:val="3"/>
-        </w:numPr>
-      </w:pPr>
-      <w:r>
-        <w:t>The entire teams’ reflection in something other than a mirror</w:t>
-      </w:r>
-    </w:p>
-    <w:p>
-      <w:pPr>
-        <w:pStyle w:val="ListParagraph"/>
-        <w:numPr>
-          <w:ilvl w:val="0"/>
-          <w:numId w:val="3"/>
-        </w:numPr>
-      </w:pPr>
-      <w:r>
-        <w:t>A chessboard</w:t>
-      </w:r>
-    </w:p>
-    <w:p>
-      <w:pPr>
-        <w:pStyle w:val="ListParagraph"/>
-        <w:numPr>
-          <w:ilvl w:val="0"/>
-          <w:numId w:val="3"/>
-        </w:numPr>
-      </w:pPr>
-      <w:r>
-        <w:t>A copy of the winter issue of 2600 Magazine</w:t>
-      </w:r>
-    </w:p>
-    <w:p>
-      <w:pPr>
-        <w:pStyle w:val="ListParagraph"/>
-        <w:numPr>
-          <w:ilvl w:val="0"/>
-          <w:numId w:val="3"/>
-        </w:numPr>
-      </w:pPr>
-      <w:r>
-        <w:t xml:space="preserve">You </w:t>
-      </w:r>
-      <w:proofErr w:type="gramStart"/>
-      <w:r>
-        <w:t>being</w:t>
-      </w:r>
-      <w:proofErr w:type="gramEnd"/>
-      <w:r>
-        <w:t xml:space="preserve"> chased by a robot</w:t>
-      </w:r>
-    </w:p>
-    <w:p>
-      <w:pPr>
-        <w:pStyle w:val="ListParagraph"/>
-        <w:numPr>
-          <w:ilvl w:val="0"/>
-          <w:numId w:val="3"/>
-        </w:numPr>
-      </w:pPr>
-      <w:r>
-        <w:t xml:space="preserve">A student wearing a </w:t>
-      </w:r>
-      <w:proofErr w:type="spellStart"/>
-      <w:r>
-        <w:t>Felgarden</w:t>
-      </w:r>
-      <w:proofErr w:type="spellEnd"/>
-      <w:r>
-        <w:t xml:space="preserve"> t-shirt, sweatshirt, or jacket</w:t>
-      </w:r>
-    </w:p>
-    <w:p>
-      <w:pPr>
-        <w:pStyle w:val="ListParagraph"/>
-        <w:numPr>
-          <w:ilvl w:val="0"/>
-          <w:numId w:val="3"/>
-        </w:numPr>
-      </w:pPr>
-      <w:r>
-        <w:t xml:space="preserve">You </w:t>
-      </w:r>
-      <w:proofErr w:type="gramStart"/>
-      <w:r>
-        <w:t>buying</w:t>
-      </w:r>
-      <w:proofErr w:type="gramEnd"/>
-      <w:r>
-        <w:t xml:space="preserve"> a delicious food item from one of our cafeterias or vendors</w:t>
-      </w:r>
-    </w:p>
-    <w:p>
-      <w:pPr>
-        <w:pStyle w:val="ListParagraph"/>
-        <w:numPr>
-          <w:ilvl w:val="0"/>
-          <w:numId w:val="3"/>
-        </w:numPr>
-      </w:pPr>
-      <w:r>
-        <w:t>An umbrella</w:t>
-      </w:r>
-    </w:p>
-    <w:p>
-      <w:pPr>
-        <w:pStyle w:val="ListParagraph"/>
-        <w:numPr>
-          <w:ilvl w:val="0"/>
-          <w:numId w:val="3"/>
-        </w:numPr>
-      </w:pPr>
-      <w:r>
-        <w:t xml:space="preserve">You </w:t>
-      </w:r>
-      <w:proofErr w:type="gramStart"/>
-      <w:r>
-        <w:t>typing</w:t>
-      </w:r>
-      <w:proofErr w:type="gramEnd"/>
-      <w:r>
-        <w:t xml:space="preserve"> on a computer lab’s computer</w:t>
-      </w:r>
-    </w:p>
-    <w:p>
-      <w:pPr>
-        <w:pStyle w:val="ListParagraph"/>
-        <w:numPr>
-          <w:ilvl w:val="0"/>
-          <w:numId w:val="3"/>
-        </w:numPr>
-      </w:pPr>
-      <w:r>
-        <w:t>A 25lb dumbbell</w:t>
-      </w:r>
-    </w:p>
-    <w:p>
-      <w:pPr>
-        <w:pStyle w:val="ListParagraph"/>
-        <w:numPr>
-          <w:ilvl w:val="0"/>
-          <w:numId w:val="3"/>
-        </w:numPr>
-      </w:pPr>
-      <w:r>
-        <w:t xml:space="preserve">You </w:t>
-      </w:r>
-      <w:proofErr w:type="gramStart"/>
-      <w:r>
-        <w:t>shaking</w:t>
-      </w:r>
-      <w:proofErr w:type="gramEnd"/>
-      <w:r>
-        <w:t xml:space="preserve"> hands with one of our janitorial staff</w:t>
-      </w:r>
-    </w:p>
-    <w:p>
-      <w:pPr>
-        <w:pStyle w:val="ListParagraph"/>
-        <w:numPr>
-          <w:ilvl w:val="0"/>
-          <w:numId w:val="3"/>
-        </w:numPr>
-      </w:pPr>
-      <w:r>
-        <w:t>This year’s student handbook</w:t>
-      </w:r>
-    </w:p>
-    <w:p>
-      <w:pPr>
-        <w:pStyle w:val="ListParagraph"/>
-        <w:numPr>
-          <w:ilvl w:val="0"/>
-          <w:numId w:val="3"/>
-        </w:numPr>
-      </w:pPr>
-      <w:r>
-        <w:t>A purple dry erase marker</w:t>
-      </w:r>
-    </w:p>
-    <w:p>
-      <w:pPr>
-        <w:pStyle w:val="ListParagraph"/>
-        <w:numPr>
-          <w:ilvl w:val="0"/>
-          <w:numId w:val="3"/>
-        </w:numPr>
-      </w:pPr>
-      <w:r>
-        <w:t>A $2 bill</w:t>
-      </w:r>
-    </w:p>
-    <w:p>
-      <w:pPr>
-        <w:pStyle w:val="ListParagraph"/>
-        <w:numPr>
-          <w:ilvl w:val="0"/>
-          <w:numId w:val="3"/>
-        </w:numPr>
-      </w:pPr>
-      <w:r>
-        <w:t>A picture of a puppy or kitten</w:t>
-      </w:r>
-    </w:p>
-    <w:p>
-      <w:pPr>
-        <w:pStyle w:val="ListParagraph"/>
-        <w:numPr>
-          <w:ilvl w:val="0"/>
-          <w:numId w:val="3"/>
-        </w:numPr>
-      </w:pPr>
-      <w:r>
-        <w:t>A novel set in the Victorian Era</w:t>
-      </w:r>
-    </w:p>
-    <w:p>
-      <w:pPr>
-        <w:pStyle w:val="ListParagraph"/>
-        <w:numPr>
-          <w:ilvl w:val="0"/>
-          <w:numId w:val="3"/>
-        </w:numPr>
-      </w:pPr>
-      <w:r>
-        <w:t>A trombone</w:t>
-      </w:r>
-    </w:p>
-    <w:p>
-      <w:pPr>
-        <w:pStyle w:val="ListParagraph"/>
-        <w:numPr>
-          <w:ilvl w:val="0"/>
-          <w:numId w:val="3"/>
-        </w:numPr>
-      </w:pPr>
-      <w:r>
-        <w:t xml:space="preserve">A tire </w:t>
-      </w:r>
-      <w:proofErr w:type="gramStart"/>
-      <w:r>
-        <w:t>pump</w:t>
-      </w:r>
-      <w:proofErr w:type="gramEnd"/>
-    </w:p>
-    <w:p>
-      <w:pPr>
-        <w:pStyle w:val="ListParagraph"/>
-        <w:numPr>
-          <w:ilvl w:val="0"/>
-          <w:numId w:val="3"/>
-        </w:numPr>
-      </w:pPr>
-      <w:r>
-        <w:lastRenderedPageBreak/>
-        <w:t>A set of D&amp;D dice</w:t>
-      </w:r>
-    </w:p>
-    <w:p>
-      <w:pPr>
-        <w:pStyle w:val="ListParagraph"/>
-        <w:numPr>
-          <w:ilvl w:val="0"/>
-          <w:numId w:val="3"/>
-        </w:numPr>
-      </w:pPr>
-      <w:r>
-        <w:t xml:space="preserve">An autograph from one of </w:t>
-      </w:r>
-      <w:proofErr w:type="spellStart"/>
-      <w:r>
-        <w:t>Felgarden’s</w:t>
-      </w:r>
-      <w:proofErr w:type="spellEnd"/>
-      <w:r>
-        <w:t xml:space="preserve"> fine teachers</w:t>
-      </w:r>
-    </w:p>
-    <w:p>
-      <w:pPr>
-        <w:pStyle w:val="ListParagraph"/>
-        <w:numPr>
-          <w:ilvl w:val="0"/>
-          <w:numId w:val="3"/>
-        </w:numPr>
-      </w:pPr>
-      <w:r>
-        <w:t>A picture or video of your team recreating a famous movie scene</w:t>
-      </w:r>
-    </w:p>
-    <w:p>
-      <w:pPr>
-        <w:pStyle w:val="ListParagraph"/>
-        <w:numPr>
-          <w:ilvl w:val="0"/>
-          <w:numId w:val="3"/>
-        </w:numPr>
-      </w:pPr>
-      <w:r>
-        <w:t>A rotary phone</w:t>
-      </w:r>
-    </w:p>
-    <w:p>
-      <w:pPr>
-        <w:pStyle w:val="ListParagraph"/>
-        <w:numPr>
-          <w:ilvl w:val="0"/>
-          <w:numId w:val="3"/>
-        </w:numPr>
-      </w:pPr>
-      <w:r>
-        <w:t>Someone wearing a bowtie</w:t>
-      </w:r>
-    </w:p>
-    <w:p>
-      <w:pPr>
-        <w:pStyle w:val="ListParagraph"/>
-        <w:numPr>
-          <w:ilvl w:val="0"/>
-          <w:numId w:val="3"/>
-        </w:numPr>
-      </w:pPr>
-      <w:bookmarkStart w:id="0" w:name="_GoBack"/>
-      <w:bookmarkEnd w:id="0"/>
+        <w:t xml:space="preserve"> Alma Mater</w:t>
+      </w:r>
+    </w:p>
+    <w:p>
+      <w:pPr>
+        <w:pStyle w:val="ListParagraph"/>
+        <w:numPr>
+          <w:ilvl w:val="0"/>
+          <w:numId w:val="3"/>
+        </w:numPr>
+      </w:pPr>
     </w:p>
     <w:sectPr>
       <w:pgSz w:w="12240" w:h="15840"/>
@@ -556,7 +867,7 @@
 </file>
 
 <file path=word/numbering.xml><?xml version="1.0" encoding="utf-8"?>
-<w:numbering xmlns:wpc="http://schemas.microsoft.com/office/word/2010/wordprocessingCanvas" xmlns:cx="http://schemas.microsoft.com/office/drawing/2014/chartex" xmlns:cx1="http://schemas.microsoft.com/office/drawing/2015/9/8/chartex" xmlns:cx2="http://schemas.microsoft.com/office/drawing/2015/10/21/chartex" xmlns:cx3="http://schemas.microsoft.com/office/drawing/2016/5/9/chartex" xmlns:cx4="http://schemas.microsoft.com/office/drawing/2016/5/10/chartex" xmlns:cx5="http://schemas.microsoft.com/office/drawing/2016/5/11/chartex" xmlns:cx6="http://schemas.microsoft.com/office/drawing/2016/5/12/chartex" xmlns:cx7="http://schemas.microsoft.com/office/drawing/2016/5/13/chartex" xmlns:cx8="http://schemas.microsoft.com/office/drawing/2016/5/14/chartex" xmlns:mc="http://schemas.openxmlformats.org/markup-compatibility/2006" xmlns:aink="http://schemas.microsoft.com/office/drawing/2016/ink" xmlns:am3d="http://schemas.microsoft.com/office/drawing/2017/model3d" xmlns:o="urn:schemas-microsoft-com:office:office" xmlns:r="http://schemas.openxmlformats.org/officeDocument/2006/relationships" xmlns:m="http://schemas.openxmlformats.org/officeDocument/2006/math" xmlns:v="urn:schemas-microsoft-com:vml" xmlns:wp14="http://schemas.microsoft.com/office/word/2010/wordprocessingDrawing" xmlns:wp="http://schemas.openxmlformats.org/drawingml/2006/wordprocessingDrawing" xmlns:w10="urn:schemas-microsoft-com:office:word" xmlns:w="http://schemas.openxmlformats.org/wordprocessingml/2006/main" xmlns:w14="http://schemas.microsoft.com/office/word/2010/wordml" xmlns:w15="http://schemas.microsoft.com/office/word/2012/wordml" xmlns:w16cid="http://schemas.microsoft.com/office/word/2016/wordml/cid" xmlns:w16se="http://schemas.microsoft.com/office/word/2015/wordml/symex" xmlns:wpg="http://schemas.microsoft.com/office/word/2010/wordprocessingGroup" xmlns:wpi="http://schemas.microsoft.com/office/word/2010/wordprocessingInk" xmlns:wne="http://schemas.microsoft.com/office/word/2006/wordml" xmlns:wps="http://schemas.microsoft.com/office/word/2010/wordprocessingShape" mc:Ignorable="w14 w15 w16se w16cid wp14">
+<w:numbering xmlns:wpc="http://schemas.microsoft.com/office/word/2010/wordprocessingCanvas" xmlns:cx="http://schemas.microsoft.com/office/drawing/2014/chartex" xmlns:cx1="http://schemas.microsoft.com/office/drawing/2015/9/8/chartex" xmlns:cx2="http://schemas.microsoft.com/office/drawing/2015/10/21/chartex" xmlns:cx3="http://schemas.microsoft.com/office/drawing/2016/5/9/chartex" xmlns:cx4="http://schemas.microsoft.com/office/drawing/2016/5/10/chartex" xmlns:cx5="http://schemas.microsoft.com/office/drawing/2016/5/11/chartex" xmlns:cx6="http://schemas.microsoft.com/office/drawing/2016/5/12/chartex" xmlns:cx7="http://schemas.microsoft.com/office/drawing/2016/5/13/chartex" xmlns:cx8="http://schemas.microsoft.com/office/drawing/2016/5/14/chartex" xmlns:mc="http://schemas.openxmlformats.org/markup-compatibility/2006" xmlns:aink="http://schemas.microsoft.com/office/drawing/2016/ink" xmlns:am3d="http://schemas.microsoft.com/office/drawing/2017/model3d" xmlns:o="urn:schemas-microsoft-com:office:office" xmlns:r="http://schemas.openxmlformats.org/officeDocument/2006/relationships" xmlns:m="http://schemas.openxmlformats.org/officeDocument/2006/math" xmlns:v="urn:schemas-microsoft-com:vml" xmlns:wp14="http://schemas.microsoft.com/office/word/2010/wordprocessingDrawing" xmlns:wp="http://schemas.openxmlformats.org/drawingml/2006/wordprocessingDrawing" xmlns:w10="urn:schemas-microsoft-com:office:word" xmlns:w="http://schemas.openxmlformats.org/wordprocessingml/2006/main" xmlns:w14="http://schemas.microsoft.com/office/word/2010/wordml" xmlns:w15="http://schemas.microsoft.com/office/word/2012/wordml" xmlns:w16cex="http://schemas.microsoft.com/office/word/2018/wordml/cex" xmlns:w16cid="http://schemas.microsoft.com/office/word/2016/wordml/cid" xmlns:w16="http://schemas.microsoft.com/office/word/2018/wordml" xmlns:w16se="http://schemas.microsoft.com/office/word/2015/wordml/symex" xmlns:wpg="http://schemas.microsoft.com/office/word/2010/wordprocessingGroup" xmlns:wpi="http://schemas.microsoft.com/office/word/2010/wordprocessingInk" xmlns:wne="http://schemas.microsoft.com/office/word/2006/wordml" xmlns:wps="http://schemas.microsoft.com/office/word/2010/wordprocessingShape" mc:Ignorable="w14 w15 w16se w16cid w16 w16cex wp14">
   <w:abstractNum w:abstractNumId="0" w15:restartNumberingAfterBreak="0">
     <w:nsid w:val="2BA878F5"/>
     <w:multiLevelType w:val="hybridMultilevel"/>
@@ -909,7 +1220,7 @@
 </file>
 
 <file path=word/styles.xml><?xml version="1.0" encoding="utf-8"?>
-<w:styles xmlns:mc="http://schemas.openxmlformats.org/markup-compatibility/2006" xmlns:r="http://schemas.openxmlformats.org/officeDocument/2006/relationships" xmlns:w="http://schemas.openxmlformats.org/wordprocessingml/2006/main" xmlns:w14="http://schemas.microsoft.com/office/word/2010/wordml" xmlns:w15="http://schemas.microsoft.com/office/word/2012/wordml" xmlns:w16cid="http://schemas.microsoft.com/office/word/2016/wordml/cid" xmlns:w16se="http://schemas.microsoft.com/office/word/2015/wordml/symex" mc:Ignorable="w14 w15 w16se w16cid">
+<w:styles xmlns:mc="http://schemas.openxmlformats.org/markup-compatibility/2006" xmlns:r="http://schemas.openxmlformats.org/officeDocument/2006/relationships" xmlns:w="http://schemas.openxmlformats.org/wordprocessingml/2006/main" xmlns:w14="http://schemas.microsoft.com/office/word/2010/wordml" xmlns:w15="http://schemas.microsoft.com/office/word/2012/wordml" xmlns:w16cex="http://schemas.microsoft.com/office/word/2018/wordml/cex" xmlns:w16cid="http://schemas.microsoft.com/office/word/2016/wordml/cid" xmlns:w16="http://schemas.microsoft.com/office/word/2018/wordml" xmlns:w16se="http://schemas.microsoft.com/office/word/2015/wordml/symex" mc:Ignorable="w14 w15 w16se w16cid w16 w16cex">
   <w:docDefaults>
     <w:rPrDefault>
       <w:rPr>
@@ -925,7 +1236,7 @@
       </w:pPr>
     </w:pPrDefault>
   </w:docDefaults>
-  <w:latentStyles w:defLockedState="0" w:defUIPriority="99" w:defSemiHidden="0" w:defUnhideWhenUsed="0" w:defQFormat="0" w:count="375">
+  <w:latentStyles w:defLockedState="0" w:defUIPriority="99" w:defSemiHidden="0" w:defUnhideWhenUsed="0" w:defQFormat="0" w:count="376">
     <w:lsdException w:name="Normal" w:uiPriority="0" w:qFormat="1"/>
     <w:lsdException w:name="heading 1" w:uiPriority="9" w:qFormat="1"/>
     <w:lsdException w:name="heading 2" w:semiHidden="1" w:uiPriority="9" w:unhideWhenUsed="1" w:qFormat="1"/>
@@ -1031,7 +1342,6 @@
     <w:lsdException w:name="HTML Sample" w:semiHidden="1" w:unhideWhenUsed="1"/>
     <w:lsdException w:name="HTML Typewriter" w:semiHidden="1" w:unhideWhenUsed="1"/>
     <w:lsdException w:name="HTML Variable" w:semiHidden="1" w:unhideWhenUsed="1"/>
-    <w:lsdException w:name="Normal Table" w:semiHidden="1" w:unhideWhenUsed="1"/>
     <w:lsdException w:name="annotation subject" w:semiHidden="1" w:unhideWhenUsed="1"/>
     <w:lsdException w:name="No List" w:semiHidden="1" w:unhideWhenUsed="1"/>
     <w:lsdException w:name="Outline List 1" w:semiHidden="1" w:unhideWhenUsed="1"/>
@@ -1078,10 +1388,8 @@
     <w:lsdException w:name="Table Subtle 2" w:semiHidden="1" w:unhideWhenUsed="1"/>
     <w:lsdException w:name="Table Web 1" w:semiHidden="1" w:unhideWhenUsed="1"/>
     <w:lsdException w:name="Table Web 2" w:semiHidden="1" w:unhideWhenUsed="1"/>
-    <w:lsdException w:name="Table Web 3" w:semiHidden="1" w:unhideWhenUsed="1"/>
     <w:lsdException w:name="Balloon Text" w:semiHidden="1" w:unhideWhenUsed="1"/>
     <w:lsdException w:name="Table Grid" w:uiPriority="39"/>
-    <w:lsdException w:name="Table Theme" w:semiHidden="1" w:unhideWhenUsed="1"/>
     <w:lsdException w:name="Placeholder Text" w:semiHidden="1"/>
     <w:lsdException w:name="No Spacing" w:uiPriority="1" w:qFormat="1"/>
     <w:lsdException w:name="Light Shading" w:uiPriority="60"/>
@@ -1301,6 +1609,7 @@
     <w:lsdException w:name="Smart Hyperlink" w:semiHidden="1" w:unhideWhenUsed="1"/>
     <w:lsdException w:name="Hashtag" w:semiHidden="1" w:unhideWhenUsed="1"/>
     <w:lsdException w:name="Unresolved Mention" w:semiHidden="1" w:unhideWhenUsed="1"/>
+    <w:lsdException w:name="Smart Link" w:semiHidden="1" w:unhideWhenUsed="1"/>
   </w:latentStyles>
   <w:style w:type="paragraph" w:default="1" w:styleId="Normal">
     <w:name w:val="Normal"/>

</xml_diff>